<commit_message>
chore(ODT): #GHActions - generate ODT File
</commit_message>
<xml_diff>
--- a/CV.docx
+++ b/CV.docx
@@ -2,6 +2,20 @@
 <file path=word/document.xml><?xml version="1.0" encoding="utf-8"?>
 <w:document xmlns:w="http://schemas.openxmlformats.org/wordprocessingml/2006/main" xmlns:m="http://schemas.openxmlformats.org/officeDocument/2006/math" xmlns:r="http://schemas.openxmlformats.org/officeDocument/2006/relationships" xmlns:o="urn:schemas-microsoft-com:office:office" xmlns:v="urn:schemas-microsoft-com:vml" xmlns:w10="urn:schemas-microsoft-com:office:word" xmlns:a="http://schemas.openxmlformats.org/drawingml/2006/main" xmlns:pic="http://schemas.openxmlformats.org/drawingml/2006/picture" xmlns:wp="http://schemas.openxmlformats.org/drawingml/2006/wordprocessingDrawing">
   <w:body>
+    <w:p>
+      <w:pPr>
+        <w:pStyle w:val="Author"/>
+      </w:pPr>
+      <w:r>
+        <w:t xml:space="preserve">James</w:t>
+      </w:r>
+      <w:r>
+        <w:t xml:space="preserve"> </w:t>
+      </w:r>
+      <w:r>
+        <w:t xml:space="preserve">Crowther</w:t>
+      </w:r>
+    </w:p>
     <w:p>
       <w:pPr>
         <w:pStyle w:val="FirstParagraph"/>
@@ -249,6 +263,11 @@
         <w:t xml:space="preserve">Ansible, Python, Bash Script, git, Gitlab CI/CD (inc Components), Docker, Terraform, Terragrunt, PHP, C#</w:t>
       </w:r>
     </w:p>
+    <w:p>
+      <w:r>
+        <w:br w:type="page"/>
+      </w:r>
+    </w:p>
     <w:bookmarkEnd w:id="25"/>
     <w:bookmarkEnd w:id="26"/>
     <w:bookmarkStart w:id="31" w:name="careereducation-history"/>
@@ -440,6 +459,11 @@
       </w:pPr>
       <w:r>
         <w:t xml:space="preserve">Providing in-house support and training to other team members and the service desk on an ad hoc basis.</w:t>
+      </w:r>
+    </w:p>
+    <w:p>
+      <w:r>
+        <w:br w:type="page"/>
       </w:r>
     </w:p>
     <w:p>

</xml_diff>